<commit_message>
add case 4 data files
</commit_message>
<xml_diff>
--- a/Case Study 3/Fontenot_Rick_Case_Study3.docx
+++ b/Case Study 3/Fontenot_Rick_Case_Study3.docx
@@ -10,7 +10,7 @@
         <w:t xml:space="preserve">DS7333 Quantifying the World: Case Study </w:t>
       </w:r>
       <w:r>
-        <w:t>2</w:t>
+        <w:t>3</w:t>
       </w:r>
     </w:p>
     <w:p>
@@ -83,11 +83,9 @@
       <w:r>
         <w:t xml:space="preserve">Based on the performance metrics, the model’s decision boundary can be shifted to the </w:t>
       </w:r>
-      <w:proofErr w:type="gramStart"/>
-      <w:r>
-        <w:t>clients</w:t>
-      </w:r>
-      <w:proofErr w:type="gramEnd"/>
+      <w:r>
+        <w:t>clients’</w:t>
+      </w:r>
       <w:r>
         <w:t xml:space="preserve"> preferences to balance the accuracy or to filter out as much spam as possible without discarding any truly important emails.</w:t>
       </w:r>
@@ -2741,12 +2739,12 @@
         <w:pStyle w:val="ListParagraph"/>
         <w:ind w:left="1080"/>
       </w:pPr>
-      <w:hyperlink r:id="rId11" w:anchor="LogRegClass" w:history="1">
+      <w:hyperlink r:id="rId11" w:history="1">
         <w:r>
           <w:rPr>
             <w:rStyle w:val="Hyperlink"/>
           </w:rPr>
-          <w:t>https://nbviewer.org/github/rickfontenot/QTW/blob/main/Case%20Study%202/case2_rick.ipynb#LogRegClass</w:t>
+          <w:t>https://nbviewer.org/github/rickfontenot/QTW/blob/main/Case%20Study%203/case3_rick.ipynb</w:t>
         </w:r>
       </w:hyperlink>
     </w:p>

</xml_diff>